<commit_message>
HW 5 and 6 final submissions
</commit_message>
<xml_diff>
--- a/Submission/HW5_finalsubmission_peterson.docx
+++ b/Submission/HW5_finalsubmission_peterson.docx
@@ -213,28 +213,17 @@
         <w:spacing w:line="276" w:lineRule="auto"/>
       </w:pPr>
       <w:r>
-        <w:rPr>
-          <w:highlight w:val="yellow"/>
-        </w:rPr>
         <w:lastRenderedPageBreak/>
-        <w:t xml:space="preserve">I’m not quite sure about the gradual drop at the end of Figure 2. I remember going over this on </w:t>
-      </w:r>
-      <w:proofErr w:type="gramStart"/>
-      <w:r>
-        <w:rPr>
-          <w:highlight w:val="yellow"/>
-        </w:rPr>
-        <w:t>Thursday</w:t>
-      </w:r>
-      <w:proofErr w:type="gramEnd"/>
-      <w:r>
-        <w:rPr>
-          <w:highlight w:val="yellow"/>
-        </w:rPr>
-        <w:t xml:space="preserve"> but I thought it had to do with the fact that one side was confined and the other was unconfined and I don’t think that’s the case in the model.</w:t>
-      </w:r>
-      <w:r>
-        <w:t xml:space="preserve"> </w:t>
+        <w:t>Describe the gradual drop in head as it crosses the confining layer at 10 meters.</w:t>
+      </w:r>
+    </w:p>
+    <w:p>
+      <w:pPr>
+        <w:spacing w:line="276" w:lineRule="auto"/>
+        <w:ind w:left="720"/>
+      </w:pPr>
+      <w:r>
+        <w:t>As the head falls below the confining layer, transmissivity decreases with the head approaching 5 meters. As it decreases, there becomes greater resistance to flow and requires more energy to be expended in a greater loss in head. This means that the slope of the head distribution will be more negative at lower heads.</w:t>
       </w:r>
     </w:p>
     <w:p>
@@ -314,6 +303,7 @@
         <w:rPr>
           <w:noProof/>
         </w:rPr>
+        <w:lastRenderedPageBreak/>
         <w:drawing>
           <wp:inline distT="0" distB="0" distL="0" distR="0" wp14:anchorId="4021A662" wp14:editId="1D9ECED5">
             <wp:extent cx="5029200" cy="3533775"/>
@@ -370,7 +360,6 @@
         <w:jc w:val="center"/>
       </w:pPr>
       <w:r>
-        <w:lastRenderedPageBreak/>
         <w:t>Figure 4: left and right flow of Head: 15-5</w:t>
       </w:r>
     </w:p>
@@ -379,27 +368,19 @@
         <w:spacing w:line="276" w:lineRule="auto"/>
       </w:pPr>
       <w:r>
-        <w:t>When reducing head on the left and right, all flow reduces slightly</w:t>
-      </w:r>
-      <w:r>
-        <w:rPr>
-          <w:highlight w:val="yellow"/>
-        </w:rPr>
-        <w:t xml:space="preserve">. I </w:t>
-      </w:r>
-      <w:proofErr w:type="gramStart"/>
-      <w:r>
-        <w:rPr>
-          <w:highlight w:val="yellow"/>
-        </w:rPr>
-        <w:t>don’t</w:t>
-      </w:r>
-      <w:proofErr w:type="gramEnd"/>
-      <w:r>
-        <w:rPr>
-          <w:highlight w:val="yellow"/>
-        </w:rPr>
-        <w:t xml:space="preserve"> quite understand this because I would’ve assumed that as long as the difference between head from beginning to end is the same, flow would stay constant by Darcy’s Law.</w:t>
+        <w:t xml:space="preserve">Describe </w:t>
+      </w:r>
+      <w:r>
+        <w:t>the impact on flow when the head gradient crosses the confining layer.</w:t>
+      </w:r>
+    </w:p>
+    <w:p>
+      <w:pPr>
+        <w:spacing w:line="276" w:lineRule="auto"/>
+        <w:ind w:left="720"/>
+      </w:pPr>
+      <w:r>
+        <w:t xml:space="preserve">Now that flow takes place with less transmissivity below the confining layer, more of the energy that drives flow is diverted towards overcoming the resistance produced by the head that falls below the confining layer. </w:t>
       </w:r>
     </w:p>
     <w:p>
@@ -411,6 +392,7 @@
         <w:rPr>
           <w:noProof/>
         </w:rPr>
+        <w:lastRenderedPageBreak/>
         <w:drawing>
           <wp:inline distT="0" distB="0" distL="0" distR="0" wp14:anchorId="4E9AB3AB" wp14:editId="46B498E2">
             <wp:extent cx="4848225" cy="3533775"/>
@@ -467,7 +449,6 @@
         <w:jc w:val="center"/>
       </w:pPr>
       <w:r>
-        <w:lastRenderedPageBreak/>
         <w:t xml:space="preserve">Figure </w:t>
       </w:r>
       <w:r>
@@ -481,6 +462,9 @@
       </w:r>
       <w:r>
         <w:t xml:space="preserve"> recharge</w:t>
+      </w:r>
+      <w:r>
+        <w:t>10</w:t>
       </w:r>
       <w:r>
         <w:rPr>
@@ -755,20 +739,51 @@
         <w:spacing w:line="276" w:lineRule="auto"/>
       </w:pPr>
       <w:r>
-        <w:t xml:space="preserve">Total Annual Irrigation: </w:t>
-      </w:r>
-      <w:r>
-        <w:rPr>
-          <w:highlight w:val="yellow"/>
-        </w:rPr>
-        <w:t>Not quite sure how to determine total irrigation from excess</w:t>
-      </w:r>
-    </w:p>
-    <w:p>
-      <w:pPr>
-        <w:spacing w:line="276" w:lineRule="auto"/>
-      </w:pPr>
-      <w:r>
+        <w:t>Total Annual Irrigation</w:t>
+      </w:r>
+      <w:r>
+        <w:t>:</w:t>
+      </w:r>
+    </w:p>
+    <w:p>
+      <w:pPr>
+        <w:spacing w:line="276" w:lineRule="auto"/>
+      </w:pPr>
+      <w:r>
+        <w:t xml:space="preserve">Cotton Water Demand: </w:t>
+      </w:r>
+      <w:r>
+        <w:t>7.8 megaliters</w:t>
+      </w:r>
+      <w:r>
+        <w:t>/hectare</w:t>
+      </w:r>
+    </w:p>
+    <w:p>
+      <w:pPr>
+        <w:spacing w:line="276" w:lineRule="auto"/>
+      </w:pPr>
+      <w:r>
+        <w:t>Area: 400 meters * 400meters = 160,000 m^2</w:t>
+      </w:r>
+    </w:p>
+    <w:p>
+      <w:pPr>
+        <w:spacing w:line="276" w:lineRule="auto"/>
+      </w:pPr>
+      <w:r>
+        <w:t>160,000m2 * 1hectare/</w:t>
+      </w:r>
+      <w:r>
+        <w:t>10000m^2 * 7.8 megaliters/hectare = 124.8 megaliters</w:t>
+      </w:r>
+    </w:p>
+    <w:p>
+      <w:pPr>
+        <w:spacing w:line="276" w:lineRule="auto"/>
+      </w:pPr>
+      <w:r>
+        <w:lastRenderedPageBreak/>
         <w:t xml:space="preserve">Area at Risk: by looking at the head distribution with recharge from the farm, </w:t>
       </w:r>
       <w:r>
@@ -786,7 +801,6 @@
         <w:rPr>
           <w:noProof/>
         </w:rPr>
-        <w:lastRenderedPageBreak/>
         <mc:AlternateContent>
           <mc:Choice Requires="wps">
             <w:drawing>

</xml_diff>